<commit_message>
Deploy preview for PR 92 🛫
</commit_message>
<xml_diff>
--- a/pr-preview/pr-92/UCD-SeRG-Lab-Manual-tracked-changes.docx
+++ b/pr-preview/pr-92/UCD-SeRG-Lab-Manual-tracked-changes.docx
@@ -54544,69 +54544,45 @@
       <w:pPr>
         <w:pStyle w:val="FirstParagraph"/>
       </w:pPr>
-      <w:ins w:id="1418" w:author="PR Preview" w:date="2024-01-01T00:00:00Z">
-        <w:r>
-          <w:t xml:space="preserve">Coding agent sessions are currently</w:t>
-        </w:r>
-      </w:ins>
-      <w:ins w:id="1418" w:author="PR Preview" w:date="2024-01-01T00:00:00Z">
-        <w:r>
-          <w:rPr>
-            <w:rStyle w:val="FootnoteReference"/>
-          </w:rPr>
-          <w:footnoteReference w:id="436"/>
-        </w:r>
-      </w:ins>
-      <w:ins w:id="1418" w:author="PR Preview" w:date="2024-01-01T00:00:00Z">
-        <w:r>
-          <w:t xml:space="preserve"> </w:t>
-        </w:r>
-      </w:ins>
-      <w:ins w:id="1418" w:author="PR Preview" w:date="2024-01-01T00:00:00Z">
-        <w:r>
-          <w:t xml:space="preserve">considered</w:t>
-        </w:r>
-      </w:ins>
-      <w:ins w:id="1418" w:author="PR Preview" w:date="2024-01-01T00:00:00Z">
-        <w:r>
-          <w:t xml:space="preserve"> </w:t>
-        </w:r>
-      </w:ins>
-      <w:ins w:id="1418" w:author="PR Preview" w:date="2024-01-01T00:00:00Z">
-        <w:r>
-          <w:t xml:space="preserve">“premium requests”</w:t>
-        </w:r>
-      </w:ins>
-      <w:ins w:id="1418" w:author="PR Preview" w:date="2024-01-01T00:00:00Z">
-        <w:r>
-          <w:t xml:space="preserve">,</w:t>
-        </w:r>
-      </w:ins>
-      <w:ins w:id="1418" w:author="PR Preview" w:date="2024-01-01T00:00:00Z">
-        <w:r>
-          <w:t xml:space="preserve"> </w:t>
-        </w:r>
-      </w:ins>
-      <w:ins w:id="1418" w:author="PR Preview" w:date="2024-01-01T00:00:00Z">
-        <w:r>
-          <w:t xml:space="preserve">which are limited resources;</w:t>
-        </w:r>
-      </w:ins>
-      <w:ins w:id="1418" w:author="PR Preview" w:date="2024-01-01T00:00:00Z">
-        <w:r>
-          <w:t xml:space="preserve"> </w:t>
-        </w:r>
-      </w:ins>
-      <w:ins w:id="1418" w:author="PR Preview" w:date="2024-01-01T00:00:00Z">
-        <w:r>
-          <w:t xml:space="preserve">see</w:t>
-        </w:r>
-      </w:ins>
-      <w:ins w:id="1418" w:author="PR Preview" w:date="2024-01-01T00:00:00Z">
-        <w:r>
-          <w:t xml:space="preserve"> </w:t>
-        </w:r>
-      </w:ins>
+      <w:r>
+        <w:t xml:space="preserve">Coding agent sessions are currently</w:t>
+      </w:r>
+      <w:r>
+        <w:rPr>
+          <w:rStyle w:val="FootnoteReference"/>
+        </w:rPr>
+        <w:footnoteReference w:id="436"/>
+      </w:r>
+      <w:r>
+        <w:t xml:space="preserve"> </w:t>
+      </w:r>
+      <w:r>
+        <w:t xml:space="preserve">considered</w:t>
+      </w:r>
+      <w:r>
+        <w:t xml:space="preserve"> </w:t>
+      </w:r>
+      <w:r>
+        <w:t xml:space="preserve">“premium requests”</w:t>
+      </w:r>
+      <w:r>
+        <w:t xml:space="preserve">,</w:t>
+      </w:r>
+      <w:r>
+        <w:t xml:space="preserve"> </w:t>
+      </w:r>
+      <w:r>
+        <w:t xml:space="preserve">which are limited resources;</w:t>
+      </w:r>
+      <w:r>
+        <w:t xml:space="preserve"> </w:t>
+      </w:r>
+      <w:r>
+        <w:t xml:space="preserve">see</w:t>
+      </w:r>
+      <w:r>
+        <w:t xml:space="preserve"> </w:t>
+      </w:r>
       <w:hyperlink r:id="rId437">
         <w:r>
           <w:rPr>
@@ -54615,91 +54591,57 @@
           <w:t xml:space="preserve">https://github.com/features/copilot/plans</w:t>
         </w:r>
       </w:hyperlink>
-      <w:ins w:id="1418" w:author="PR Preview" w:date="2024-01-01T00:00:00Z">
-        <w:r>
-          <w:t xml:space="preserve"> </w:t>
-        </w:r>
-      </w:ins>
-      <w:ins w:id="1418" w:author="PR Preview" w:date="2024-01-01T00:00:00Z">
-        <w:r>
-          <w:t xml:space="preserve">for details.</w:t>
-        </w:r>
-      </w:ins>
-      <w:ins w:id="1418" w:author="PR Preview" w:date="2024-01-01T00:00:00Z">
-        <w:r>
-          <w:t xml:space="preserve"> </w:t>
-        </w:r>
-      </w:ins>
-      <w:ins w:id="1418" w:author="PR Preview" w:date="2024-01-01T00:00:00Z">
-        <w:r>
-          <w:t xml:space="preserve">So,</w:t>
-        </w:r>
-      </w:ins>
-      <w:ins w:id="1418" w:author="PR Preview" w:date="2024-01-01T00:00:00Z">
-        <w:r>
-          <w:t xml:space="preserve"> </w:t>
-        </w:r>
-      </w:ins>
-      <w:ins w:id="1418" w:author="PR Preview" w:date="2024-01-01T00:00:00Z">
-        <w:r>
-          <w:t xml:space="preserve">use coding agents sparingly.</w:t>
-        </w:r>
-      </w:ins>
-      <w:ins w:id="1418" w:author="PR Preview" w:date="2024-01-01T00:00:00Z">
-        <w:r>
-          <w:t xml:space="preserve"> </w:t>
-        </w:r>
-      </w:ins>
-      <w:ins w:id="1418" w:author="PR Preview" w:date="2024-01-01T00:00:00Z">
-        <w:r>
-          <w:t xml:space="preserve">Use them for complex changes that would be difficult or time-consuming</w:t>
-        </w:r>
-      </w:ins>
-      <w:ins w:id="1418" w:author="PR Preview" w:date="2024-01-01T00:00:00Z">
-        <w:r>
-          <w:t xml:space="preserve"> </w:t>
-        </w:r>
-      </w:ins>
-      <w:ins w:id="1418" w:author="PR Preview" w:date="2024-01-01T00:00:00Z">
-        <w:r>
-          <w:t xml:space="preserve">for you to complete by hand.</w:t>
-        </w:r>
-      </w:ins>
-      <w:ins w:id="1418" w:author="PR Preview" w:date="2024-01-01T00:00:00Z">
-        <w:r>
-          <w:t xml:space="preserve"> </w:t>
-        </w:r>
-      </w:ins>
-      <w:ins w:id="1418" w:author="PR Preview" w:date="2024-01-01T00:00:00Z">
-        <w:r>
-          <w:t xml:space="preserve">Coding agents also take time to get configured for work,</w:t>
-        </w:r>
-      </w:ins>
-      <w:ins w:id="1418" w:author="PR Preview" w:date="2024-01-01T00:00:00Z">
-        <w:r>
-          <w:t xml:space="preserve"> </w:t>
-        </w:r>
-      </w:ins>
-      <w:ins w:id="1418" w:author="PR Preview" w:date="2024-01-01T00:00:00Z">
-        <w:r>
-          <w:t xml:space="preserve">every time you make a request.</w:t>
-        </w:r>
-      </w:ins>
-      <w:ins w:id="1418" w:author="PR Preview" w:date="2024-01-01T00:00:00Z">
-        <w:r>
-          <w:t xml:space="preserve"> </w:t>
-        </w:r>
-      </w:ins>
-      <w:ins w:id="1418" w:author="PR Preview" w:date="2024-01-01T00:00:00Z">
-        <w:r>
-          <w:t xml:space="preserve">See</w:t>
-        </w:r>
-      </w:ins>
-      <w:ins w:id="1418" w:author="PR Preview" w:date="2024-01-01T00:00:00Z">
-        <w:r>
-          <w:t xml:space="preserve"> </w:t>
-        </w:r>
-      </w:ins>
+      <w:r>
+        <w:t xml:space="preserve"> </w:t>
+      </w:r>
+      <w:r>
+        <w:t xml:space="preserve">for details.</w:t>
+      </w:r>
+      <w:r>
+        <w:t xml:space="preserve"> </w:t>
+      </w:r>
+      <w:r>
+        <w:t xml:space="preserve">So,</w:t>
+      </w:r>
+      <w:r>
+        <w:t xml:space="preserve"> </w:t>
+      </w:r>
+      <w:r>
+        <w:t xml:space="preserve">use coding agents sparingly.</w:t>
+      </w:r>
+      <w:r>
+        <w:t xml:space="preserve"> </w:t>
+      </w:r>
+      <w:r>
+        <w:t xml:space="preserve">Use them for complex changes that would be difficult or time-consuming</w:t>
+      </w:r>
+      <w:r>
+        <w:t xml:space="preserve"> </w:t>
+      </w:r>
+      <w:r>
+        <w:t xml:space="preserve">for you to complete by hand.</w:t>
+      </w:r>
+      <w:r>
+        <w:t xml:space="preserve"> </w:t>
+      </w:r>
+      <w:r>
+        <w:t xml:space="preserve">Coding agents also take time to get configured for work,</w:t>
+      </w:r>
+      <w:r>
+        <w:t xml:space="preserve"> </w:t>
+      </w:r>
+      <w:r>
+        <w:t xml:space="preserve">every time you make a request.</w:t>
+      </w:r>
+      <w:r>
+        <w:t xml:space="preserve"> </w:t>
+      </w:r>
+      <w:r>
+        <w:t xml:space="preserve">See</w:t>
+      </w:r>
+      <w:r>
+        <w:t xml:space="preserve"> </w:t>
+      </w:r>
       <w:hyperlink r:id="rId438">
         <w:r>
           <w:rPr>
@@ -54708,46 +54650,81 @@
           <w:t xml:space="preserve">https://docs.github.com/en/copilot/how-tos/use-copilot-agents/coding-agent/customize-the-agent-environment#preinstalling-tools-or-dependencies-in-copilots-environment</w:t>
         </w:r>
       </w:hyperlink>
-      <w:ins w:id="1418" w:author="PR Preview" w:date="2024-01-01T00:00:00Z">
-        <w:r>
-          <w:t xml:space="preserve"> </w:t>
-        </w:r>
-      </w:ins>
-      <w:ins w:id="1418" w:author="PR Preview" w:date="2024-01-01T00:00:00Z">
-        <w:r>
-          <w:t xml:space="preserve">for ways to reduce that startup time,</w:t>
-        </w:r>
-      </w:ins>
-      <w:ins w:id="1418" w:author="PR Preview" w:date="2024-01-01T00:00:00Z">
-        <w:r>
-          <w:t xml:space="preserve"> </w:t>
-        </w:r>
-      </w:ins>
-      <w:ins w:id="1418" w:author="PR Preview" w:date="2024-01-01T00:00:00Z">
-        <w:r>
-          <w:t xml:space="preserve">but it will never be 0.</w:t>
-        </w:r>
-      </w:ins>
-      <w:ins w:id="1418" w:author="PR Preview" w:date="2024-01-01T00:00:00Z">
-        <w:r>
-          <w:t xml:space="preserve"> </w:t>
-        </w:r>
-      </w:ins>
-      <w:ins w:id="1418" w:author="PR Preview" w:date="2024-01-01T00:00:00Z">
-        <w:r>
-          <w:t xml:space="preserve">If you can complete the task faster than the coding agent can,</w:t>
-        </w:r>
-      </w:ins>
-      <w:ins w:id="1418" w:author="PR Preview" w:date="2024-01-01T00:00:00Z">
-        <w:r>
-          <w:t xml:space="preserve"> </w:t>
-        </w:r>
-      </w:ins>
-      <w:ins w:id="1418" w:author="PR Preview" w:date="2024-01-01T00:00:00Z">
-        <w:r>
-          <w:t xml:space="preserve">you should probably do it yourself.</w:t>
-        </w:r>
-      </w:ins>
+      <w:r>
+        <w:t xml:space="preserve"> </w:t>
+      </w:r>
+      <w:r>
+        <w:t xml:space="preserve">for ways to reduce that startup time,</w:t>
+      </w:r>
+      <w:r>
+        <w:t xml:space="preserve"> </w:t>
+      </w:r>
+      <w:r>
+        <w:t xml:space="preserve">but it will never be 0.</w:t>
+      </w:r>
+      <w:r>
+        <w:t xml:space="preserve"> </w:t>
+      </w:r>
+      <w:r>
+        <w:t xml:space="preserve">If you can complete the task faster than the coding agent can,</w:t>
+      </w:r>
+      <w:r>
+        <w:t xml:space="preserve"> </w:t>
+      </w:r>
+      <w:r>
+        <w:t xml:space="preserve">you should probably do it yourself.</w:t>
+      </w:r>
+      <w:r>
+        <w:t xml:space="preserve"> </w:t>
+      </w:r>
+      <w:r>
+        <w:t xml:space="preserve">For example,</w:t>
+      </w:r>
+      <w:r>
+        <w:t xml:space="preserve"> </w:t>
+      </w:r>
+      <w:r>
+        <w:t xml:space="preserve">when you have errors in the spell-check workflow,</w:t>
+      </w:r>
+      <w:r>
+        <w:t xml:space="preserve"> </w:t>
+      </w:r>
+      <w:r>
+        <w:t xml:space="preserve">it’s often faster to run</w:t>
+      </w:r>
+      <w:r>
+        <w:t xml:space="preserve"> </w:t>
+      </w:r>
+      <w:r>
+        <w:rPr>
+          <w:rStyle w:val="VerbatimChar"/>
+        </w:rPr>
+        <w:t xml:space="preserve">spelling::update_wordlist()</w:t>
+      </w:r>
+      <w:r>
+        <w:t xml:space="preserve"> </w:t>
+      </w:r>
+      <w:r>
+        <w:t xml:space="preserve">yourself than</w:t>
+      </w:r>
+      <w:r>
+        <w:t xml:space="preserve"> </w:t>
+      </w:r>
+      <w:r>
+        <w:t xml:space="preserve">to have Copilot do it for you.</w:t>
+      </w:r>
+      <w:r>
+        <w:t xml:space="preserve"> </w:t>
+      </w:r>
+      <w:r>
+        <w:t xml:space="preserve">Also, when reviewing Copilot’s PRs, it’s often faster to directly edit the</w:t>
+      </w:r>
+      <w:r>
+        <w:t xml:space="preserve"> </w:t>
+      </w:r>
+      <w:r>
+        <w:t xml:space="preserve">PR branch than to write clear review comments and ask Copilot to address them.</w:t>
+      </w:r>
     </w:p>
     <w:p>
       <w:pPr>

</xml_diff>